<commit_message>
Added fancy title pages
</commit_message>
<xml_diff>
--- a/Defect Tracking Policy.docx
+++ b/Defect Tracking Policy.docx
@@ -4,9 +4,309 @@
   <w:body>
     <w:p>
       <w:pPr>
+        <w:pStyle w:val="line"/>
+        <w:rPr>
+          <w:rFonts w:ascii="Times New Roman" w:hAnsi="Times New Roman"/>
+        </w:rPr>
+      </w:pPr>
+    </w:p>
+    <w:p>
+      <w:pPr>
+        <w:pStyle w:val="Title"/>
+        <w:rPr>
+          <w:rFonts w:ascii="Times New Roman" w:hAnsi="Times New Roman"/>
+        </w:rPr>
+      </w:pPr>
+      <w:r>
+        <w:rPr>
+          <w:rFonts w:ascii="Times New Roman" w:hAnsi="Times New Roman"/>
+        </w:rPr>
+        <w:t>Defect Tracking Policy</w:t>
+      </w:r>
+    </w:p>
+    <w:p>
+      <w:pPr>
+        <w:pStyle w:val="Title"/>
+        <w:spacing w:before="0" w:after="400"/>
+        <w:rPr>
+          <w:rFonts w:ascii="Times New Roman" w:hAnsi="Times New Roman"/>
+          <w:sz w:val="40"/>
+        </w:rPr>
+      </w:pPr>
+      <w:proofErr w:type="gramStart"/>
+      <w:r>
+        <w:rPr>
+          <w:rFonts w:ascii="Times New Roman" w:hAnsi="Times New Roman"/>
+          <w:sz w:val="40"/>
+        </w:rPr>
+        <w:t>for</w:t>
+      </w:r>
+      <w:proofErr w:type="gramEnd"/>
+    </w:p>
+    <w:p>
+      <w:pPr>
+        <w:pStyle w:val="Title"/>
+        <w:rPr>
+          <w:rFonts w:ascii="Times New Roman" w:hAnsi="Times New Roman"/>
+        </w:rPr>
+      </w:pPr>
+      <w:r>
+        <w:rPr>
+          <w:rFonts w:ascii="Times New Roman" w:hAnsi="Times New Roman"/>
+        </w:rPr>
+        <w:t>Port Authority</w:t>
+      </w:r>
+      <w:r>
+        <w:rPr>
+          <w:rFonts w:ascii="Times New Roman" w:hAnsi="Times New Roman"/>
+        </w:rPr>
+        <w:fldChar w:fldCharType="begin"/>
+      </w:r>
+      <w:r>
+        <w:instrText xml:space="preserve"> XE "</w:instrText>
+      </w:r>
+      <w:r>
+        <w:rPr>
+          <w:rFonts w:ascii="Times New Roman" w:hAnsi="Times New Roman"/>
+        </w:rPr>
+        <w:instrText>Authority</w:instrText>
+      </w:r>
+      <w:r>
+        <w:instrText xml:space="preserve">" </w:instrText>
+      </w:r>
+      <w:r>
+        <w:rPr>
+          <w:rFonts w:ascii="Times New Roman" w:hAnsi="Times New Roman"/>
+        </w:rPr>
+        <w:fldChar w:fldCharType="end"/>
+      </w:r>
+      <w:r>
+        <w:rPr>
+          <w:rFonts w:ascii="Times New Roman" w:hAnsi="Times New Roman"/>
+        </w:rPr>
+        <w:t xml:space="preserve"> North Shore Extension</w:t>
+      </w:r>
+      <w:r>
+        <w:rPr>
+          <w:rFonts w:ascii="Times New Roman" w:hAnsi="Times New Roman"/>
+        </w:rPr>
+        <w:fldChar w:fldCharType="begin"/>
+      </w:r>
+      <w:r>
+        <w:instrText xml:space="preserve"> XE "</w:instrText>
+      </w:r>
+      <w:r>
+        <w:rPr>
+          <w:rFonts w:ascii="Times New Roman" w:hAnsi="Times New Roman"/>
+          <w:color w:val="000000"/>
+          <w:szCs w:val="24"/>
+        </w:rPr>
+        <w:instrText>North Shore Extension</w:instrText>
+      </w:r>
+      <w:r>
+        <w:instrText xml:space="preserve">" </w:instrText>
+      </w:r>
+      <w:r>
+        <w:rPr>
+          <w:rFonts w:ascii="Times New Roman" w:hAnsi="Times New Roman"/>
+        </w:rPr>
+        <w:fldChar w:fldCharType="end"/>
+      </w:r>
+    </w:p>
+    <w:p>
+      <w:pPr>
+        <w:pStyle w:val="ByLine"/>
+        <w:rPr>
+          <w:rFonts w:ascii="Times New Roman" w:hAnsi="Times New Roman"/>
+        </w:rPr>
+      </w:pPr>
+      <w:r>
+        <w:rPr>
+          <w:rFonts w:ascii="Times New Roman" w:hAnsi="Times New Roman"/>
+        </w:rPr>
+        <w:t>Version 1.0 approved</w:t>
+      </w:r>
+    </w:p>
+    <w:p>
+      <w:pPr>
+        <w:pStyle w:val="ByLine"/>
+        <w:rPr>
+          <w:rFonts w:ascii="Times New Roman" w:hAnsi="Times New Roman"/>
+        </w:rPr>
+      </w:pPr>
+      <w:r>
+        <w:rPr>
+          <w:rFonts w:ascii="Times New Roman" w:hAnsi="Times New Roman"/>
+        </w:rPr>
+        <w:t xml:space="preserve">Prepared by Sarah </w:t>
+      </w:r>
+      <w:proofErr w:type="spellStart"/>
+      <w:r>
+        <w:rPr>
+          <w:rFonts w:ascii="Times New Roman" w:hAnsi="Times New Roman"/>
+        </w:rPr>
+        <w:t>Bunke</w:t>
+      </w:r>
+      <w:proofErr w:type="spellEnd"/>
+      <w:r>
+        <w:rPr>
+          <w:rFonts w:ascii="Times New Roman" w:hAnsi="Times New Roman"/>
+        </w:rPr>
+        <w:t xml:space="preserve">, Nicholas </w:t>
+      </w:r>
+      <w:proofErr w:type="spellStart"/>
+      <w:r>
+        <w:rPr>
+          <w:rFonts w:ascii="Times New Roman" w:hAnsi="Times New Roman"/>
+        </w:rPr>
+        <w:t>Schnur</w:t>
+      </w:r>
+      <w:proofErr w:type="spellEnd"/>
+      <w:r>
+        <w:rPr>
+          <w:rFonts w:ascii="Times New Roman" w:hAnsi="Times New Roman"/>
+        </w:rPr>
+        <w:t xml:space="preserve">, </w:t>
+      </w:r>
+      <w:proofErr w:type="spellStart"/>
+      <w:r>
+        <w:rPr>
+          <w:rFonts w:ascii="Times New Roman" w:hAnsi="Times New Roman"/>
+        </w:rPr>
+        <w:t>Meyling</w:t>
+      </w:r>
+      <w:proofErr w:type="spellEnd"/>
+      <w:r>
+        <w:rPr>
+          <w:rFonts w:ascii="Times New Roman" w:hAnsi="Times New Roman"/>
+        </w:rPr>
+        <w:t xml:space="preserve"> </w:t>
+      </w:r>
+      <w:proofErr w:type="spellStart"/>
+      <w:r>
+        <w:rPr>
+          <w:rFonts w:ascii="Times New Roman" w:hAnsi="Times New Roman"/>
+        </w:rPr>
+        <w:t>Taing</w:t>
+      </w:r>
+      <w:proofErr w:type="spellEnd"/>
+      <w:r>
+        <w:rPr>
+          <w:rFonts w:ascii="Times New Roman" w:hAnsi="Times New Roman"/>
+        </w:rPr>
+        <w:t xml:space="preserve">, Keith Payne, Brandon Bock, Catherine </w:t>
+      </w:r>
+      <w:proofErr w:type="spellStart"/>
+      <w:r>
+        <w:rPr>
+          <w:rFonts w:ascii="Times New Roman" w:hAnsi="Times New Roman"/>
+        </w:rPr>
+        <w:t>Nalesnik</w:t>
+      </w:r>
+      <w:proofErr w:type="spellEnd"/>
+    </w:p>
+    <w:p>
+      <w:pPr>
+        <w:pStyle w:val="ByLine"/>
+        <w:rPr>
+          <w:rFonts w:ascii="Times New Roman" w:hAnsi="Times New Roman"/>
+        </w:rPr>
+      </w:pPr>
+      <w:r>
+        <w:rPr>
+          <w:rFonts w:ascii="Times New Roman" w:hAnsi="Times New Roman"/>
+        </w:rPr>
+        <w:t xml:space="preserve">On Track </w:t>
+      </w:r>
+      <w:proofErr w:type="spellStart"/>
+      <w:r>
+        <w:rPr>
+          <w:rFonts w:ascii="Times New Roman" w:hAnsi="Times New Roman"/>
+        </w:rPr>
+        <w:t>Trainwreck</w:t>
+      </w:r>
+      <w:proofErr w:type="spellEnd"/>
+      <w:r>
+        <w:rPr>
+          <w:rFonts w:ascii="Times New Roman" w:hAnsi="Times New Roman"/>
+        </w:rPr>
+        <w:fldChar w:fldCharType="begin"/>
+      </w:r>
+      <w:r>
+        <w:instrText xml:space="preserve"> XE "</w:instrText>
+      </w:r>
+      <w:r>
+        <w:rPr>
+          <w:rFonts w:ascii="Times New Roman" w:hAnsi="Times New Roman"/>
+          <w:color w:val="000000"/>
+          <w:szCs w:val="24"/>
+        </w:rPr>
+        <w:instrText>On Track Trainwreck</w:instrText>
+      </w:r>
+      <w:r>
+        <w:instrText xml:space="preserve">" </w:instrText>
+      </w:r>
+      <w:r>
+        <w:rPr>
+          <w:rFonts w:ascii="Times New Roman" w:hAnsi="Times New Roman"/>
+        </w:rPr>
+        <w:fldChar w:fldCharType="end"/>
+      </w:r>
+    </w:p>
+    <w:p>
+      <w:pPr>
+        <w:pStyle w:val="ByLine"/>
+        <w:rPr>
+          <w:rFonts w:ascii="Times New Roman" w:hAnsi="Times New Roman"/>
+        </w:rPr>
+      </w:pPr>
+      <w:r>
+        <w:rPr>
+          <w:rFonts w:ascii="Times New Roman" w:hAnsi="Times New Roman"/>
+        </w:rPr>
+        <w:t>9</w:t>
+      </w:r>
+      <w:r>
+        <w:rPr>
+          <w:rFonts w:ascii="Times New Roman" w:hAnsi="Times New Roman"/>
+        </w:rPr>
+        <w:t>/1</w:t>
+      </w:r>
+      <w:r>
+        <w:rPr>
+          <w:rFonts w:ascii="Times New Roman" w:hAnsi="Times New Roman"/>
+        </w:rPr>
+        <w:t>7</w:t>
+      </w:r>
+      <w:bookmarkStart w:id="0" w:name="_GoBack"/>
+      <w:bookmarkEnd w:id="0"/>
+      <w:r>
+        <w:rPr>
+          <w:rFonts w:ascii="Times New Roman" w:hAnsi="Times New Roman"/>
+        </w:rPr>
+        <w:t>/13</w:t>
+      </w:r>
+    </w:p>
+    <w:p>
+      <w:pPr>
+        <w:rPr>
+          <w:rFonts w:ascii="Times New Roman" w:eastAsiaTheme="majorEastAsia" w:hAnsi="Times New Roman" w:cstheme="majorBidi"/>
+          <w:b/>
+          <w:bCs/>
+          <w:sz w:val="28"/>
+          <w:szCs w:val="28"/>
+        </w:rPr>
+      </w:pPr>
+      <w:r>
+        <w:br w:type="page"/>
+      </w:r>
+    </w:p>
+    <w:p>
+      <w:pPr>
         <w:pStyle w:val="Heading1"/>
       </w:pPr>
       <w:r>
+        <w:lastRenderedPageBreak/>
         <w:t>Defect Tracking Policy</w:t>
       </w:r>
     </w:p>
@@ -180,8 +480,13 @@
       <w:pPr>
         <w:pStyle w:val="Heading3"/>
       </w:pPr>
-      <w:r>
-        <w:t xml:space="preserve">Submitted  - </w:t>
+      <w:proofErr w:type="gramStart"/>
+      <w:r>
+        <w:t>Submitted  -</w:t>
+      </w:r>
+      <w:proofErr w:type="gramEnd"/>
+      <w:r>
+        <w:t xml:space="preserve"> </w:t>
       </w:r>
       <w:r>
         <w:t>T</w:t>
@@ -195,16 +500,16 @@
         <w:pStyle w:val="Heading3"/>
       </w:pPr>
       <w:r>
-        <w:t>Open -</w:t>
-      </w:r>
-      <w:bookmarkStart w:id="0" w:name="_GoBack"/>
-      <w:bookmarkEnd w:id="0"/>
-      <w:r>
-        <w:t xml:space="preserve"> W</w:t>
-      </w:r>
-      <w:r>
-        <w:t>hen a developer begins to look at the defect they will change the status to open</w:t>
-      </w:r>
+        <w:t>Open - W</w:t>
+      </w:r>
+      <w:r>
+        <w:t xml:space="preserve">hen a developer begins to look at the defect they will change the status to </w:t>
+      </w:r>
+      <w:proofErr w:type="gramStart"/>
+      <w:r>
+        <w:t>open</w:t>
+      </w:r>
+      <w:proofErr w:type="gramEnd"/>
     </w:p>
     <w:p>
       <w:pPr>
@@ -230,6 +535,7 @@
       <w:pPr>
         <w:pStyle w:val="Heading3"/>
       </w:pPr>
+      <w:proofErr w:type="gramStart"/>
       <w:r>
         <w:t xml:space="preserve">Closed </w:t>
       </w:r>
@@ -237,7 +543,11 @@
         <w:t xml:space="preserve"> </w:t>
       </w:r>
       <w:r>
-        <w:t>- The defect will be closed by the original submitter</w:t>
+        <w:t>-</w:t>
+      </w:r>
+      <w:proofErr w:type="gramEnd"/>
+      <w:r>
+        <w:t xml:space="preserve"> The defect will be closed by the original submitter</w:t>
       </w:r>
     </w:p>
     <w:p/>
@@ -1366,7 +1676,7 @@
     <w:lsdException w:name="toc 8" w:uiPriority="39"/>
     <w:lsdException w:name="toc 9" w:uiPriority="39"/>
     <w:lsdException w:name="caption" w:uiPriority="35" w:qFormat="1"/>
-    <w:lsdException w:name="Title" w:semiHidden="0" w:uiPriority="10" w:unhideWhenUsed="0" w:qFormat="1"/>
+    <w:lsdException w:name="Title" w:semiHidden="0" w:uiPriority="0" w:unhideWhenUsed="0" w:qFormat="1"/>
     <w:lsdException w:name="Default Paragraph Font" w:uiPriority="1"/>
     <w:lsdException w:name="Subtitle" w:semiHidden="0" w:uiPriority="11" w:unhideWhenUsed="0" w:qFormat="1"/>
     <w:lsdException w:name="Strong" w:semiHidden="0" w:uiPriority="22" w:unhideWhenUsed="0" w:qFormat="1"/>
@@ -1620,6 +1930,59 @@
     <w:uiPriority w:val="9"/>
     <w:rsid w:val="0051293E"/>
   </w:style>
+  <w:style w:type="paragraph" w:styleId="Title">
+    <w:name w:val="Title"/>
+    <w:basedOn w:val="Normal"/>
+    <w:link w:val="TitleChar"/>
+    <w:qFormat/>
+    <w:rsid w:val="00703EBD"/>
+    <w:pPr>
+      <w:spacing w:before="240" w:after="720" w:line="240" w:lineRule="auto"/>
+      <w:jc w:val="right"/>
+    </w:pPr>
+    <w:rPr>
+      <w:rFonts w:ascii="Arial" w:eastAsia="Times New Roman" w:hAnsi="Arial" w:cs="Times New Roman"/>
+      <w:b/>
+      <w:kern w:val="28"/>
+      <w:sz w:val="64"/>
+      <w:szCs w:val="20"/>
+    </w:rPr>
+  </w:style>
+  <w:style w:type="character" w:customStyle="1" w:styleId="TitleChar">
+    <w:name w:val="Title Char"/>
+    <w:basedOn w:val="DefaultParagraphFont"/>
+    <w:link w:val="Title"/>
+    <w:rsid w:val="00703EBD"/>
+    <w:rPr>
+      <w:rFonts w:ascii="Arial" w:eastAsia="Times New Roman" w:hAnsi="Arial" w:cs="Times New Roman"/>
+      <w:b/>
+      <w:kern w:val="28"/>
+      <w:sz w:val="64"/>
+      <w:szCs w:val="20"/>
+    </w:rPr>
+  </w:style>
+  <w:style w:type="paragraph" w:customStyle="1" w:styleId="ByLine">
+    <w:name w:val="ByLine"/>
+    <w:basedOn w:val="Title"/>
+    <w:rsid w:val="00703EBD"/>
+    <w:rPr>
+      <w:sz w:val="28"/>
+    </w:rPr>
+  </w:style>
+  <w:style w:type="paragraph" w:customStyle="1" w:styleId="line">
+    <w:name w:val="line"/>
+    <w:basedOn w:val="Title"/>
+    <w:rsid w:val="00703EBD"/>
+    <w:pPr>
+      <w:pBdr>
+        <w:top w:val="single" w:sz="36" w:space="1" w:color="auto"/>
+      </w:pBdr>
+      <w:spacing w:after="0"/>
+    </w:pPr>
+    <w:rPr>
+      <w:sz w:val="40"/>
+    </w:rPr>
+  </w:style>
 </w:styles>
 </file>
 
@@ -1661,7 +2024,7 @@
     <w:lsdException w:name="toc 8" w:uiPriority="39"/>
     <w:lsdException w:name="toc 9" w:uiPriority="39"/>
     <w:lsdException w:name="caption" w:uiPriority="35" w:qFormat="1"/>
-    <w:lsdException w:name="Title" w:semiHidden="0" w:uiPriority="10" w:unhideWhenUsed="0" w:qFormat="1"/>
+    <w:lsdException w:name="Title" w:semiHidden="0" w:uiPriority="0" w:unhideWhenUsed="0" w:qFormat="1"/>
     <w:lsdException w:name="Default Paragraph Font" w:uiPriority="1"/>
     <w:lsdException w:name="Subtitle" w:semiHidden="0" w:uiPriority="11" w:unhideWhenUsed="0" w:qFormat="1"/>
     <w:lsdException w:name="Strong" w:semiHidden="0" w:uiPriority="22" w:unhideWhenUsed="0" w:qFormat="1"/>
@@ -1914,6 +2277,59 @@
     <w:link w:val="Heading3"/>
     <w:uiPriority w:val="9"/>
     <w:rsid w:val="0051293E"/>
+  </w:style>
+  <w:style w:type="paragraph" w:styleId="Title">
+    <w:name w:val="Title"/>
+    <w:basedOn w:val="Normal"/>
+    <w:link w:val="TitleChar"/>
+    <w:qFormat/>
+    <w:rsid w:val="00703EBD"/>
+    <w:pPr>
+      <w:spacing w:before="240" w:after="720" w:line="240" w:lineRule="auto"/>
+      <w:jc w:val="right"/>
+    </w:pPr>
+    <w:rPr>
+      <w:rFonts w:ascii="Arial" w:eastAsia="Times New Roman" w:hAnsi="Arial" w:cs="Times New Roman"/>
+      <w:b/>
+      <w:kern w:val="28"/>
+      <w:sz w:val="64"/>
+      <w:szCs w:val="20"/>
+    </w:rPr>
+  </w:style>
+  <w:style w:type="character" w:customStyle="1" w:styleId="TitleChar">
+    <w:name w:val="Title Char"/>
+    <w:basedOn w:val="DefaultParagraphFont"/>
+    <w:link w:val="Title"/>
+    <w:rsid w:val="00703EBD"/>
+    <w:rPr>
+      <w:rFonts w:ascii="Arial" w:eastAsia="Times New Roman" w:hAnsi="Arial" w:cs="Times New Roman"/>
+      <w:b/>
+      <w:kern w:val="28"/>
+      <w:sz w:val="64"/>
+      <w:szCs w:val="20"/>
+    </w:rPr>
+  </w:style>
+  <w:style w:type="paragraph" w:customStyle="1" w:styleId="ByLine">
+    <w:name w:val="ByLine"/>
+    <w:basedOn w:val="Title"/>
+    <w:rsid w:val="00703EBD"/>
+    <w:rPr>
+      <w:sz w:val="28"/>
+    </w:rPr>
+  </w:style>
+  <w:style w:type="paragraph" w:customStyle="1" w:styleId="line">
+    <w:name w:val="line"/>
+    <w:basedOn w:val="Title"/>
+    <w:rsid w:val="00703EBD"/>
+    <w:pPr>
+      <w:pBdr>
+        <w:top w:val="single" w:sz="36" w:space="1" w:color="auto"/>
+      </w:pBdr>
+      <w:spacing w:after="0"/>
+    </w:pPr>
+    <w:rPr>
+      <w:sz w:val="40"/>
+    </w:rPr>
   </w:style>
 </w:styles>
 </file>

</xml_diff>